<commit_message>
changes to user id
</commit_message>
<xml_diff>
--- a/ElectrotactileFeedback/Ethics/Introduction Script.docx
+++ b/ElectrotactileFeedback/Ethics/Introduction Script.docx
@@ -198,7 +198,39 @@
           <w:sz w:val="22"/>
           <w:szCs w:val="22"/>
         </w:rPr>
-        <w:t xml:space="preserve">After this I will stick two patches to the back of your choice of hand, and you are free to </w:t>
+        <w:t xml:space="preserve">After this I will stick two patches to the </w:t>
+      </w:r>
+      <w:r>
+        <w:rPr>
+          <w:rFonts w:ascii="Calibri" w:hAnsi="Calibri" w:cs="Calibri"/>
+          <w:sz w:val="22"/>
+          <w:szCs w:val="22"/>
+        </w:rPr>
+        <w:t>front</w:t>
+      </w:r>
+      <w:r>
+        <w:rPr>
+          <w:rFonts w:ascii="Calibri" w:hAnsi="Calibri" w:cs="Calibri"/>
+          <w:sz w:val="22"/>
+          <w:szCs w:val="22"/>
+        </w:rPr>
+        <w:t xml:space="preserve"> of your </w:t>
+      </w:r>
+      <w:r>
+        <w:rPr>
+          <w:rFonts w:ascii="Calibri" w:hAnsi="Calibri" w:cs="Calibri"/>
+          <w:sz w:val="22"/>
+          <w:szCs w:val="22"/>
+        </w:rPr>
+        <w:t>non-dominant</w:t>
+      </w:r>
+      <w:r>
+        <w:rPr>
+          <w:rFonts w:ascii="Calibri" w:hAnsi="Calibri" w:cs="Calibri"/>
+          <w:sz w:val="22"/>
+          <w:szCs w:val="22"/>
+        </w:rPr>
+        <w:t xml:space="preserve"> hand, and you are free to </w:t>
       </w:r>
       <w:r>
         <w:rPr>
@@ -282,7 +314,15 @@
           <w:sz w:val="22"/>
           <w:szCs w:val="22"/>
         </w:rPr>
-        <w:t xml:space="preserve"> After completing this, I will ask you to fill out a short questionnaire which will ask you for some data such as your name</w:t>
+        <w:t xml:space="preserve"> After completing this, I will ask you to fill out a short questionnaire which will ask you </w:t>
+      </w:r>
+      <w:r>
+        <w:rPr>
+          <w:rFonts w:ascii="Calibri" w:hAnsi="Calibri" w:cs="Calibri"/>
+          <w:sz w:val="22"/>
+          <w:szCs w:val="22"/>
+        </w:rPr>
+        <w:t>a few questions about the experience</w:t>
       </w:r>
       <w:r>
         <w:rPr>

</xml_diff>